<commit_message>
1st exercise, day 3, week 1
</commit_message>
<xml_diff>
--- a/Terminal Tricks.docx
+++ b/Terminal Tricks.docx
@@ -268,6 +268,64 @@
       <w:r>
         <w:t xml:space="preserve">                        Otherwise the highest versioned SDK in each platform is used.</w:t>
       </w:r>
+    </w:p>
+    <w:p>
+      <w:pPr>
+        <w:jc w:val="both"/>
+      </w:pPr>
+    </w:p>
+    <w:p>
+      <w:pPr>
+        <w:jc w:val="both"/>
+        <w:rPr>
+          <w:b/>
+          <w:bCs/>
+        </w:rPr>
+      </w:pPr>
+      <w:r>
+        <w:rPr>
+          <w:b/>
+          <w:bCs/>
+        </w:rPr>
+        <w:t>Echo</w:t>
+      </w:r>
+    </w:p>
+    <w:p>
+      <w:pPr>
+        <w:jc w:val="both"/>
+      </w:pPr>
+      <w:r>
+        <w:t>Echo "</w:t>
+      </w:r>
+      <w:proofErr w:type="spellStart"/>
+      <w:r>
+        <w:t>JupyterLab</w:t>
+      </w:r>
+      <w:proofErr w:type="spellEnd"/>
+      <w:r>
+        <w:t xml:space="preserve"> is up and running" into a text file named jupyter_test.txt:</w:t>
+      </w:r>
+    </w:p>
+    <w:p>
+      <w:pPr>
+        <w:jc w:val="both"/>
+      </w:pPr>
+      <w:r>
+        <w:t>echo '</w:t>
+      </w:r>
+      <w:proofErr w:type="spellStart"/>
+      <w:r>
+        <w:t>Jupyter</w:t>
+      </w:r>
+      <w:proofErr w:type="spellEnd"/>
+      <w:r>
+        <w:t xml:space="preserve"> is up and running' &gt; jupyter_test.txt</w:t>
+      </w:r>
+    </w:p>
+    <w:p>
+      <w:pPr>
+        <w:jc w:val="both"/>
+      </w:pPr>
     </w:p>
     <w:sectPr>
       <w:pgSz w:w="12240" w:h="15840"/>
@@ -677,7 +735,6 @@
   <w:style w:type="character" w:default="1" w:styleId="DefaultParagraphFont">
     <w:name w:val="Default Paragraph Font"/>
     <w:uiPriority w:val="1"/>
-    <w:semiHidden/>
     <w:unhideWhenUsed/>
   </w:style>
   <w:style w:type="table" w:default="1" w:styleId="TableNormal">

</xml_diff>

<commit_message>
2nd exercise, day 3, week 1
</commit_message>
<xml_diff>
--- a/Terminal Tricks.docx
+++ b/Terminal Tricks.docx
@@ -326,6 +326,14 @@
       <w:pPr>
         <w:jc w:val="both"/>
       </w:pPr>
+    </w:p>
+    <w:p>
+      <w:pPr>
+        <w:jc w:val="both"/>
+      </w:pPr>
+      <w:r>
+        <w:t>ls -a (show hidden files)</w:t>
+      </w:r>
     </w:p>
     <w:sectPr>
       <w:pgSz w:w="12240" w:h="15840"/>
@@ -735,6 +743,7 @@
   <w:style w:type="character" w:default="1" w:styleId="DefaultParagraphFont">
     <w:name w:val="Default Paragraph Font"/>
     <w:uiPriority w:val="1"/>
+    <w:semiHidden/>
     <w:unhideWhenUsed/>
   </w:style>
   <w:style w:type="table" w:default="1" w:styleId="TableNormal">

</xml_diff>